<commit_message>
mejoras para plantilla 1 y 2 ahora los estilos son independientes y se mejoraron muchas cosas mas
</commit_message>
<xml_diff>
--- a/IDEAS.docx
+++ b/IDEAS.docx
@@ -144,6 +144,12 @@
       </w:r>
       <w:r>
         <w:t>km/h</w:t>
+      </w:r>
+    </w:p>
+    <w:p/>
+    <w:p>
+      <w:r>
+        <w:t>La prisión imposible de escapar que redefinió el castigo.</w:t>
       </w:r>
     </w:p>
     <w:sectPr>

</xml_diff>